<commit_message>
Adicionado caso de uso Iniciar Sessão
</commit_message>
<xml_diff>
--- a/Analise_projeto/Casos de uso - Iniciar Sessão.docx
+++ b/Analise_projeto/Casos de uso - Iniciar Sessão.docx
@@ -415,13 +415,7 @@
               <w:rPr>
                 <w:color w:val="000000"/>
               </w:rPr>
-              <w:t xml:space="preserve">Descrição do caso de uso </w:t>
-            </w:r>
-            <w:r>
-              <w:rPr>
-                <w:color w:val="000000"/>
-              </w:rPr>
-              <w:t>Iniciar Sessão</w:t>
+              <w:t>Descrição do caso de uso Iniciar Sessão</w:t>
             </w:r>
           </w:p>
         </w:tc>
@@ -1354,97 +1348,85 @@
           <w:pPr>
             <w:pStyle w:val="Sumrio2"/>
             <w:rPr>
-              <w:rFonts w:asciiTheme="minorHAnsi" w:eastAsiaTheme="minorEastAsia" w:hAnsiTheme="minorHAnsi" w:cstheme="minorBidi"/>
-              <w:noProof/>
-              <w:sz w:val="22"/>
-              <w:szCs w:val="22"/>
-              <w:lang w:val="en-US"/>
-            </w:rPr>
-          </w:pPr>
-          <w:hyperlink w:anchor="_Toc74841743" w:history="1">
-            <w:r>
-              <w:rPr>
-                <w:rStyle w:val="Hyperlink"/>
-                <w:noProof/>
-              </w:rPr>
-              <w:t>3.1</w:t>
-            </w:r>
-            <w:r>
-              <w:rPr>
-                <w:rFonts w:asciiTheme="minorHAnsi" w:eastAsiaTheme="minorEastAsia" w:hAnsiTheme="minorHAnsi" w:cstheme="minorBidi"/>
-                <w:noProof/>
-                <w:sz w:val="22"/>
-                <w:szCs w:val="22"/>
-                <w:lang w:val="en-US"/>
-              </w:rPr>
-              <w:tab/>
-            </w:r>
-            <w:r>
-              <w:rPr>
-                <w:rStyle w:val="Hyperlink"/>
-                <w:noProof/>
-              </w:rPr>
-              <w:t>Precondição um</w:t>
-            </w:r>
-            <w:r>
-              <w:rPr>
-                <w:noProof/>
-                <w:webHidden/>
-              </w:rPr>
-              <w:tab/>
-            </w:r>
-            <w:r>
-              <w:rPr>
-                <w:noProof/>
-                <w:webHidden/>
-              </w:rPr>
-              <w:fldChar w:fldCharType="begin"/>
-            </w:r>
-            <w:r>
-              <w:rPr>
-                <w:noProof/>
-                <w:webHidden/>
-              </w:rPr>
-              <w:instrText xml:space="preserve"> PAGEREF _Toc74841743 \h </w:instrText>
-            </w:r>
-            <w:r>
-              <w:rPr>
-                <w:noProof/>
-                <w:webHidden/>
-              </w:rPr>
-            </w:r>
-            <w:r>
-              <w:rPr>
-                <w:noProof/>
-                <w:webHidden/>
-              </w:rPr>
-              <w:fldChar w:fldCharType="separate"/>
-            </w:r>
-            <w:r>
-              <w:rPr>
-                <w:noProof/>
-                <w:webHidden/>
-              </w:rPr>
-              <w:t>4</w:t>
-            </w:r>
-            <w:r>
-              <w:rPr>
-                <w:noProof/>
-                <w:webHidden/>
-              </w:rPr>
-              <w:fldChar w:fldCharType="end"/>
-            </w:r>
-          </w:hyperlink>
-        </w:p>
-        <w:p>
-          <w:pPr>
-            <w:pStyle w:val="Sumrio2"/>
-            <w:rPr>
               <w:color w:val="000000"/>
               <w:sz w:val="24"/>
               <w:szCs w:val="24"/>
             </w:rPr>
           </w:pPr>
+          <w:hyperlink w:anchor="_Toc74841743" w:history="1">
+            <w:r>
+              <w:rPr>
+                <w:rStyle w:val="Hyperlink"/>
+                <w:noProof/>
+              </w:rPr>
+              <w:t>3.1</w:t>
+            </w:r>
+            <w:r>
+              <w:rPr>
+                <w:rFonts w:asciiTheme="minorHAnsi" w:eastAsiaTheme="minorEastAsia" w:hAnsiTheme="minorHAnsi" w:cstheme="minorBidi"/>
+                <w:noProof/>
+                <w:sz w:val="22"/>
+                <w:szCs w:val="22"/>
+                <w:lang w:val="en-US"/>
+              </w:rPr>
+              <w:tab/>
+            </w:r>
+            <w:r>
+              <w:rPr>
+                <w:rStyle w:val="Hyperlink"/>
+                <w:noProof/>
+              </w:rPr>
+              <w:t>Precondição um</w:t>
+            </w:r>
+            <w:r>
+              <w:rPr>
+                <w:noProof/>
+                <w:webHidden/>
+              </w:rPr>
+              <w:tab/>
+            </w:r>
+            <w:r>
+              <w:rPr>
+                <w:noProof/>
+                <w:webHidden/>
+              </w:rPr>
+              <w:fldChar w:fldCharType="begin"/>
+            </w:r>
+            <w:r>
+              <w:rPr>
+                <w:noProof/>
+                <w:webHidden/>
+              </w:rPr>
+              <w:instrText xml:space="preserve"> PAGEREF _Toc74841743 \h </w:instrText>
+            </w:r>
+            <w:r>
+              <w:rPr>
+                <w:noProof/>
+                <w:webHidden/>
+              </w:rPr>
+            </w:r>
+            <w:r>
+              <w:rPr>
+                <w:noProof/>
+                <w:webHidden/>
+              </w:rPr>
+              <w:fldChar w:fldCharType="separate"/>
+            </w:r>
+            <w:r>
+              <w:rPr>
+                <w:noProof/>
+                <w:webHidden/>
+              </w:rPr>
+              <w:t>4</w:t>
+            </w:r>
+            <w:r>
+              <w:rPr>
+                <w:noProof/>
+                <w:webHidden/>
+              </w:rPr>
+              <w:fldChar w:fldCharType="end"/>
+            </w:r>
+          </w:hyperlink>
           <w:r>
             <w:fldChar w:fldCharType="end"/>
           </w:r>
@@ -1911,14 +1893,7 @@
           <w:sz w:val="22"/>
           <w:szCs w:val="22"/>
         </w:rPr>
-        <w:t>Cadastro realizado com sucesso</w:t>
-      </w:r>
-      <w:r>
-        <w:rPr>
-          <w:sz w:val="22"/>
-          <w:szCs w:val="22"/>
-        </w:rPr>
-        <w:t>.</w:t>
+        <w:t>Cadastro realizado com sucesso.</w:t>
       </w:r>
     </w:p>
     <w:p>
@@ -2180,14 +2155,7 @@
           <w:sz w:val="22"/>
           <w:szCs w:val="22"/>
         </w:rPr>
-        <w:t>Cadastro realizado com sucesso</w:t>
-      </w:r>
-      <w:r>
-        <w:rPr>
-          <w:sz w:val="22"/>
-          <w:szCs w:val="22"/>
-        </w:rPr>
-        <w:t>.</w:t>
+        <w:t>Cadastro realizado com sucesso.</w:t>
       </w:r>
     </w:p>
     <w:p>

</xml_diff>